<commit_message>
pqrstuv and dev sdb added
</commit_message>
<xml_diff>
--- a/Projects.docx
+++ b/Projects.docx
@@ -2112,27 +2112,7 @@
           <w:szCs w:val="24"/>
           <w:lang w:val="en-IN"/>
         </w:rPr>
-        <w:t xml:space="preserve">TutorGPT (2023): A simple RAG deployed on a web-based framework. It let the users upload their study materials in various formats including PDFs and then query the same using </w:t>
-      </w:r>
-      <w:proofErr w:type="gramStart"/>
-      <w:r>
-        <w:rPr>
-          <w:rFonts w:ascii="Times New Roman" w:hAnsi="Times New Roman" w:cs="Times New Roman"/>
-          <w:sz w:val="24"/>
-          <w:szCs w:val="24"/>
-          <w:lang w:val="en-IN"/>
-        </w:rPr>
-        <w:t>a</w:t>
-      </w:r>
-      <w:proofErr w:type="gramEnd"/>
-      <w:r>
-        <w:rPr>
-          <w:rFonts w:ascii="Times New Roman" w:hAnsi="Times New Roman" w:cs="Times New Roman"/>
-          <w:sz w:val="24"/>
-          <w:szCs w:val="24"/>
-          <w:lang w:val="en-IN"/>
-        </w:rPr>
-        <w:t xml:space="preserve"> LLM.</w:t>
+        <w:t>TutorGPT (2023): A simple RAG deployed on a web-based framework. It let the users upload their study materials in various formats including PDFs and then query the same using a LLM.</w:t>
       </w:r>
       <w:r>
         <w:rPr>
@@ -4132,27 +4112,7 @@
           <w:szCs w:val="24"/>
           <w:lang w:val="en-IN"/>
         </w:rPr>
-        <w:t xml:space="preserve">Blind Eye (2025): A system that uses passive signals from Wi-Fi Access Points and uses non-AI signal analysis to determine whether there </w:t>
-      </w:r>
-      <w:proofErr w:type="gramStart"/>
-      <w:r>
-        <w:rPr>
-          <w:rFonts w:ascii="Times New Roman" w:hAnsi="Times New Roman" w:cs="Times New Roman"/>
-          <w:sz w:val="24"/>
-          <w:szCs w:val="24"/>
-          <w:lang w:val="en-IN"/>
-        </w:rPr>
-        <w:t>has</w:t>
-      </w:r>
-      <w:proofErr w:type="gramEnd"/>
-      <w:r>
-        <w:rPr>
-          <w:rFonts w:ascii="Times New Roman" w:hAnsi="Times New Roman" w:cs="Times New Roman"/>
-          <w:sz w:val="24"/>
-          <w:szCs w:val="24"/>
-          <w:lang w:val="en-IN"/>
-        </w:rPr>
-        <w:t xml:space="preserve"> been movements or calculate obstacles. It is a passive reconnaissance standard and works with COTS hardware.</w:t>
+        <w:t>Blind Eye (2025): A system that uses passive signals from Wi-Fi Access Points and uses non-AI signal analysis to determine whether there has been movements or calculate obstacles. It is a passive reconnaissance standard and works with COTS hardware.</w:t>
       </w:r>
       <w:r>
         <w:rPr>
@@ -4511,6 +4471,36 @@
         </w:rPr>
         <w:t xml:space="preserve"> </w:t>
       </w:r>
+      <w:r>
+        <w:rPr>
+          <w:rFonts w:ascii="Times New Roman" w:hAnsi="Times New Roman" w:cs="Times New Roman"/>
+          <w:sz w:val="24"/>
+          <w:szCs w:val="24"/>
+          <w:lang w:val="en-IN"/>
+        </w:rPr>
+        <w:br/>
+      </w:r>
+      <w:hyperlink r:id="rId82" w:history="1">
+        <w:r>
+          <w:rPr>
+            <w:rStyle w:val="Hyperlink"/>
+            <w:rFonts w:ascii="Times New Roman" w:hAnsi="Times New Roman" w:cs="Times New Roman"/>
+            <w:sz w:val="24"/>
+            <w:szCs w:val="24"/>
+            <w:lang w:val="en-IN"/>
+          </w:rPr>
+          <w:t>https://doi.org/10.48550/arXiv.2512.21663</w:t>
+        </w:r>
+      </w:hyperlink>
+      <w:r>
+        <w:rPr>
+          <w:rFonts w:ascii="Times New Roman" w:hAnsi="Times New Roman" w:cs="Times New Roman"/>
+          <w:sz w:val="24"/>
+          <w:szCs w:val="24"/>
+          <w:lang w:val="en-IN"/>
+        </w:rPr>
+        <w:t xml:space="preserve"> </w:t>
+      </w:r>
     </w:p>
     <w:p>
       <w:pPr>
@@ -4553,7 +4543,7 @@
         </w:rPr>
         <w:br/>
       </w:r>
-      <w:hyperlink r:id="rId82" w:history="1">
+      <w:hyperlink r:id="rId83" w:history="1">
         <w:r>
           <w:rPr>
             <w:rStyle w:val="Hyperlink"/>
@@ -4575,13 +4565,233 @@
         <w:t xml:space="preserve"> </w:t>
       </w:r>
     </w:p>
+    <w:p>
+      <w:pPr>
+        <w:pStyle w:val="ListParagraph"/>
+        <w:numPr>
+          <w:ilvl w:val="0"/>
+          <w:numId w:val="1"/>
+        </w:numPr>
+        <w:rPr>
+          <w:rFonts w:ascii="Times New Roman" w:hAnsi="Times New Roman" w:cs="Times New Roman"/>
+          <w:sz w:val="24"/>
+          <w:szCs w:val="24"/>
+          <w:lang w:val="en-IN"/>
+        </w:rPr>
+      </w:pPr>
+      <w:r>
+        <w:rPr>
+          <w:rFonts w:ascii="Times New Roman" w:hAnsi="Times New Roman" w:cs="Times New Roman"/>
+          <w:sz w:val="24"/>
+          <w:szCs w:val="24"/>
+          <w:lang w:val="en-IN"/>
+        </w:rPr>
+        <w:t>/dev/SDB Software Defined Boot (2026): A standard for software defined and RBAC based OS assignment for users in corporate scenarios with boot over cellular or any wireless mechanism in zero-client systems.</w:t>
+      </w:r>
+      <w:r>
+        <w:rPr>
+          <w:rFonts w:ascii="Times New Roman" w:hAnsi="Times New Roman" w:cs="Times New Roman"/>
+          <w:sz w:val="24"/>
+          <w:szCs w:val="24"/>
+          <w:lang w:val="en-IN"/>
+        </w:rPr>
+        <w:br/>
+      </w:r>
+      <w:hyperlink r:id="rId84" w:history="1">
+        <w:r>
+          <w:rPr>
+            <w:rStyle w:val="Hyperlink"/>
+            <w:rFonts w:ascii="Times New Roman" w:hAnsi="Times New Roman" w:cs="Times New Roman"/>
+            <w:sz w:val="24"/>
+            <w:szCs w:val="24"/>
+            <w:lang w:val="en-IN"/>
+          </w:rPr>
+          <w:t>https://github.com/AdityaMitra5102/OSaaS</w:t>
+        </w:r>
+      </w:hyperlink>
+      <w:r>
+        <w:rPr>
+          <w:rFonts w:ascii="Times New Roman" w:hAnsi="Times New Roman" w:cs="Times New Roman"/>
+          <w:sz w:val="24"/>
+          <w:szCs w:val="24"/>
+          <w:lang w:val="en-IN"/>
+        </w:rPr>
+        <w:t xml:space="preserve"> </w:t>
+      </w:r>
+      <w:r>
+        <w:rPr>
+          <w:rFonts w:ascii="Times New Roman" w:hAnsi="Times New Roman" w:cs="Times New Roman"/>
+          <w:sz w:val="24"/>
+          <w:szCs w:val="24"/>
+          <w:lang w:val="en-IN"/>
+        </w:rPr>
+        <w:br/>
+      </w:r>
+      <w:hyperlink r:id="rId85" w:history="1">
+        <w:r>
+          <w:rPr>
+            <w:rStyle w:val="Hyperlink"/>
+            <w:rFonts w:ascii="Times New Roman" w:hAnsi="Times New Roman" w:cs="Times New Roman"/>
+            <w:sz w:val="24"/>
+            <w:szCs w:val="24"/>
+            <w:lang w:val="en-IN"/>
+          </w:rPr>
+          <w:t>https://doi.org/10.48550/arXiv.2601.20629</w:t>
+        </w:r>
+      </w:hyperlink>
+      <w:r>
+        <w:rPr>
+          <w:rFonts w:ascii="Times New Roman" w:hAnsi="Times New Roman" w:cs="Times New Roman"/>
+          <w:sz w:val="24"/>
+          <w:szCs w:val="24"/>
+          <w:lang w:val="en-IN"/>
+        </w:rPr>
+        <w:t xml:space="preserve"> </w:t>
+      </w:r>
+    </w:p>
+    <w:p>
+      <w:pPr>
+        <w:pStyle w:val="ListParagraph"/>
+        <w:numPr>
+          <w:ilvl w:val="0"/>
+          <w:numId w:val="1"/>
+        </w:numPr>
+        <w:rPr>
+          <w:rFonts w:ascii="Times New Roman" w:hAnsi="Times New Roman" w:cs="Times New Roman"/>
+          <w:sz w:val="24"/>
+          <w:szCs w:val="24"/>
+          <w:lang w:val="en-IN"/>
+        </w:rPr>
+      </w:pPr>
+      <w:proofErr w:type="spellStart"/>
+      <w:r>
+        <w:rPr>
+          <w:rFonts w:ascii="Times New Roman" w:hAnsi="Times New Roman" w:cs="Times New Roman"/>
+          <w:sz w:val="24"/>
+          <w:szCs w:val="24"/>
+          <w:lang w:val="en-IN"/>
+        </w:rPr>
+        <w:t>UnderLeaf</w:t>
+      </w:r>
+      <w:proofErr w:type="spellEnd"/>
+      <w:r>
+        <w:rPr>
+          <w:rFonts w:ascii="Times New Roman" w:hAnsi="Times New Roman" w:cs="Times New Roman"/>
+          <w:sz w:val="24"/>
+          <w:szCs w:val="24"/>
+          <w:lang w:val="en-IN"/>
+        </w:rPr>
+        <w:t xml:space="preserve"> (2026): A serverless </w:t>
+      </w:r>
+      <w:proofErr w:type="spellStart"/>
+      <w:r>
+        <w:rPr>
+          <w:rFonts w:ascii="Times New Roman" w:hAnsi="Times New Roman" w:cs="Times New Roman"/>
+          <w:sz w:val="24"/>
+          <w:szCs w:val="24"/>
+          <w:lang w:val="en-IN"/>
+        </w:rPr>
+        <w:t>TeX</w:t>
+      </w:r>
+      <w:proofErr w:type="spellEnd"/>
+      <w:r>
+        <w:rPr>
+          <w:rFonts w:ascii="Times New Roman" w:hAnsi="Times New Roman" w:cs="Times New Roman"/>
+          <w:sz w:val="24"/>
+          <w:szCs w:val="24"/>
+          <w:lang w:val="en-IN"/>
+        </w:rPr>
+        <w:t xml:space="preserve"> and </w:t>
+      </w:r>
+      <w:proofErr w:type="spellStart"/>
+      <w:r>
+        <w:rPr>
+          <w:rFonts w:ascii="Times New Roman" w:hAnsi="Times New Roman" w:cs="Times New Roman"/>
+          <w:sz w:val="24"/>
+          <w:szCs w:val="24"/>
+          <w:lang w:val="en-IN"/>
+        </w:rPr>
+        <w:t>Pandoc</w:t>
+      </w:r>
+      <w:proofErr w:type="spellEnd"/>
+      <w:r>
+        <w:rPr>
+          <w:rFonts w:ascii="Times New Roman" w:hAnsi="Times New Roman" w:cs="Times New Roman"/>
+          <w:sz w:val="24"/>
+          <w:szCs w:val="24"/>
+          <w:lang w:val="en-IN"/>
+        </w:rPr>
+        <w:t xml:space="preserve"> compiler. Privacy focused and uses Git as a backend to store user files and track version history. No persistent server that </w:t>
+      </w:r>
+      <w:r>
+        <w:rPr>
+          <w:rFonts w:ascii="Times New Roman" w:hAnsi="Times New Roman" w:cs="Times New Roman"/>
+          <w:sz w:val="24"/>
+          <w:szCs w:val="24"/>
+          <w:lang w:val="en-IN"/>
+        </w:rPr>
+        <w:lastRenderedPageBreak/>
+        <w:t>stores user data.</w:t>
+      </w:r>
+      <w:r>
+        <w:rPr>
+          <w:rFonts w:ascii="Times New Roman" w:hAnsi="Times New Roman" w:cs="Times New Roman"/>
+          <w:sz w:val="24"/>
+          <w:szCs w:val="24"/>
+          <w:lang w:val="en-IN"/>
+        </w:rPr>
+        <w:br/>
+      </w:r>
+      <w:hyperlink r:id="rId86" w:history="1">
+        <w:r>
+          <w:rPr>
+            <w:rStyle w:val="Hyperlink"/>
+            <w:rFonts w:ascii="Times New Roman" w:hAnsi="Times New Roman" w:cs="Times New Roman"/>
+            <w:sz w:val="24"/>
+            <w:szCs w:val="24"/>
+            <w:lang w:val="en-IN"/>
+          </w:rPr>
+          <w:t>https://underleaf.pages.dev</w:t>
+        </w:r>
+      </w:hyperlink>
+      <w:r>
+        <w:rPr>
+          <w:rFonts w:ascii="Times New Roman" w:hAnsi="Times New Roman" w:cs="Times New Roman"/>
+          <w:sz w:val="24"/>
+          <w:szCs w:val="24"/>
+          <w:lang w:val="en-IN"/>
+        </w:rPr>
+        <w:br/>
+      </w:r>
+      <w:hyperlink r:id="rId87" w:history="1">
+        <w:r>
+          <w:rPr>
+            <w:rStyle w:val="Hyperlink"/>
+            <w:rFonts w:ascii="Times New Roman" w:hAnsi="Times New Roman" w:cs="Times New Roman"/>
+            <w:sz w:val="24"/>
+            <w:szCs w:val="24"/>
+            <w:lang w:val="en-IN"/>
+          </w:rPr>
+          <w:t>https://github.com/AdityaMitra5102/UnderLeaf</w:t>
+        </w:r>
+      </w:hyperlink>
+      <w:r>
+        <w:rPr>
+          <w:rFonts w:ascii="Times New Roman" w:hAnsi="Times New Roman" w:cs="Times New Roman"/>
+          <w:sz w:val="24"/>
+          <w:szCs w:val="24"/>
+          <w:lang w:val="en-IN"/>
+        </w:rPr>
+        <w:t xml:space="preserve"> </w:t>
+      </w:r>
+    </w:p>
     <w:sectPr>
-      <w:headerReference w:type="even" r:id="rId83"/>
-      <w:headerReference w:type="default" r:id="rId84"/>
-      <w:footerReference w:type="even" r:id="rId85"/>
-      <w:footerReference w:type="default" r:id="rId86"/>
-      <w:headerReference w:type="first" r:id="rId87"/>
-      <w:footerReference w:type="first" r:id="rId88"/>
+      <w:headerReference w:type="even" r:id="rId88"/>
+      <w:headerReference w:type="default" r:id="rId89"/>
+      <w:footerReference w:type="even" r:id="rId90"/>
+      <w:footerReference w:type="default" r:id="rId91"/>
+      <w:headerReference w:type="first" r:id="rId92"/>
+      <w:footerReference w:type="first" r:id="rId93"/>
       <w:pgSz w:w="11906" w:h="16838"/>
       <w:pgMar w:top="1440" w:right="1440" w:bottom="1440" w:left="1440" w:header="708" w:footer="708" w:gutter="0"/>
       <w:cols w:space="708"/>

</xml_diff>